<commit_message>
View created for tables Book_subject and Shelf
</commit_message>
<xml_diff>
--- a/bini_Add New.docx
+++ b/bini_Add New.docx
@@ -116,52 +116,115 @@
           <w:sz w:val="28"/>
           <w:szCs w:val="28"/>
         </w:rPr>
-        <w:t>(sql)</w:t>
-      </w:r>
-    </w:p>
-    <w:p>
-      <w:pPr>
-        <w:rPr>
-          <w:sz w:val="28"/>
-          <w:szCs w:val="28"/>
-        </w:rPr>
-      </w:pPr>
-      <w:r>
-        <w:rPr>
-          <w:sz w:val="28"/>
-          <w:szCs w:val="28"/>
-        </w:rPr>
-        <w:t>insert into newsoft.ITM.Book_subject</w:t>
-      </w:r>
-    </w:p>
-    <w:p>
-      <w:pPr>
-        <w:rPr>
-          <w:sz w:val="28"/>
-          <w:szCs w:val="28"/>
-        </w:rPr>
-      </w:pPr>
-      <w:r>
-        <w:rPr>
-          <w:sz w:val="28"/>
-          <w:szCs w:val="28"/>
-        </w:rPr>
-        <w:t>SELECT  CAST(11010000+ROW_NUMBER () over( order by ENTTIME) as bigint) ,</w:t>
-      </w:r>
-    </w:p>
-    <w:p>
-      <w:pPr>
-        <w:rPr>
-          <w:sz w:val="28"/>
-          <w:szCs w:val="28"/>
-        </w:rPr>
-      </w:pPr>
-      <w:r>
-        <w:rPr>
-          <w:sz w:val="28"/>
-          <w:szCs w:val="28"/>
-        </w:rPr>
-        <w:t>SUBJECTCODE,SUBJECTNAME,11010001,'2018-11-14',11010001,'2018-11-14',1,101,11010001,1</w:t>
+        <w:t>(</w:t>
+      </w:r>
+      <w:proofErr w:type="spellStart"/>
+      <w:r>
+        <w:rPr>
+          <w:b/>
+          <w:bCs/>
+          <w:sz w:val="28"/>
+          <w:szCs w:val="28"/>
+        </w:rPr>
+        <w:t>sql</w:t>
+      </w:r>
+      <w:proofErr w:type="spellEnd"/>
+      <w:r>
+        <w:rPr>
+          <w:b/>
+          <w:bCs/>
+          <w:sz w:val="28"/>
+          <w:szCs w:val="28"/>
+        </w:rPr>
+        <w:t>)</w:t>
+      </w:r>
+    </w:p>
+    <w:p>
+      <w:pPr>
+        <w:rPr>
+          <w:sz w:val="28"/>
+          <w:szCs w:val="28"/>
+        </w:rPr>
+      </w:pPr>
+      <w:r>
+        <w:rPr>
+          <w:sz w:val="28"/>
+          <w:szCs w:val="28"/>
+        </w:rPr>
+        <w:t xml:space="preserve">insert into </w:t>
+      </w:r>
+      <w:proofErr w:type="spellStart"/>
+      <w:r>
+        <w:rPr>
+          <w:sz w:val="28"/>
+          <w:szCs w:val="28"/>
+        </w:rPr>
+        <w:t>newsoft.ITM.Book_subject</w:t>
+      </w:r>
+      <w:proofErr w:type="spellEnd"/>
+    </w:p>
+    <w:p>
+      <w:pPr>
+        <w:rPr>
+          <w:sz w:val="28"/>
+          <w:szCs w:val="28"/>
+        </w:rPr>
+      </w:pPr>
+      <w:proofErr w:type="gramStart"/>
+      <w:r>
+        <w:rPr>
+          <w:sz w:val="28"/>
+          <w:szCs w:val="28"/>
+        </w:rPr>
+        <w:t>SELECT  CAST</w:t>
+      </w:r>
+      <w:proofErr w:type="gramEnd"/>
+      <w:r>
+        <w:rPr>
+          <w:sz w:val="28"/>
+          <w:szCs w:val="28"/>
+        </w:rPr>
+        <w:t xml:space="preserve">(11010000+ROW_NUMBER () over( order by ENTTIME) as </w:t>
+      </w:r>
+      <w:proofErr w:type="spellStart"/>
+      <w:r>
+        <w:rPr>
+          <w:sz w:val="28"/>
+          <w:szCs w:val="28"/>
+        </w:rPr>
+        <w:t>bigint</w:t>
+      </w:r>
+      <w:proofErr w:type="spellEnd"/>
+      <w:r>
+        <w:rPr>
+          <w:sz w:val="28"/>
+          <w:szCs w:val="28"/>
+        </w:rPr>
+        <w:t>) ,</w:t>
+      </w:r>
+    </w:p>
+    <w:p>
+      <w:pPr>
+        <w:rPr>
+          <w:sz w:val="28"/>
+          <w:szCs w:val="28"/>
+        </w:rPr>
+      </w:pPr>
+      <w:proofErr w:type="gramStart"/>
+      <w:r>
+        <w:rPr>
+          <w:sz w:val="28"/>
+          <w:szCs w:val="28"/>
+        </w:rPr>
+        <w:t>SUBJECTCODE,SUBJECTNAME</w:t>
+      </w:r>
+      <w:proofErr w:type="gramEnd"/>
+      <w:r>
+        <w:rPr>
+          <w:sz w:val="28"/>
+          <w:szCs w:val="28"/>
+        </w:rPr>
+        <w:t>,11010001,'2018-11-14',11010001,'2018-11-14',1,101,11010001,1</w:t>
       </w:r>
     </w:p>
     <w:p>
@@ -281,6 +344,7 @@
         </w:rPr>
         <w:t xml:space="preserve"> used in old database is -&gt;</w:t>
       </w:r>
+      <w:proofErr w:type="spellStart"/>
       <w:r>
         <w:rPr>
           <w:b/>
@@ -290,6 +354,7 @@
         </w:rPr>
         <w:t>ShelfMaster</w:t>
       </w:r>
+      <w:proofErr w:type="spellEnd"/>
     </w:p>
     <w:p>
       <w:pPr>
@@ -328,82 +393,157 @@
           <w:sz w:val="28"/>
           <w:szCs w:val="28"/>
         </w:rPr>
-        <w:t>(sql)</w:t>
-      </w:r>
-    </w:p>
-    <w:p>
-      <w:pPr>
-        <w:rPr>
-          <w:sz w:val="28"/>
-          <w:szCs w:val="28"/>
-        </w:rPr>
-      </w:pPr>
-      <w:r>
-        <w:rPr>
-          <w:sz w:val="28"/>
-          <w:szCs w:val="28"/>
-        </w:rPr>
-        <w:t>insert into newsoft.[ITM].[Shelf]</w:t>
-      </w:r>
-    </w:p>
-    <w:p>
-      <w:pPr>
-        <w:rPr>
-          <w:sz w:val="28"/>
-          <w:szCs w:val="28"/>
-        </w:rPr>
-      </w:pPr>
-      <w:r>
-        <w:rPr>
-          <w:sz w:val="28"/>
-          <w:szCs w:val="28"/>
-        </w:rPr>
-        <w:t>SELECT  CAST(11010000+ROW_NUMBER () over( order by ENTTIME) as bigint) ,</w:t>
-      </w:r>
-    </w:p>
-    <w:p>
-      <w:pPr>
-        <w:rPr>
-          <w:sz w:val="28"/>
-          <w:szCs w:val="28"/>
-        </w:rPr>
-      </w:pPr>
-      <w:r>
-        <w:rPr>
-          <w:sz w:val="28"/>
-          <w:szCs w:val="28"/>
-        </w:rPr>
-        <w:t>ShelfNo,ShelfName,11010001,'2018-11-14',11010001,'2018-11-14',1,101,11010001,1</w:t>
-      </w:r>
-    </w:p>
-    <w:p>
-      <w:pPr>
-        <w:rPr>
-          <w:sz w:val="28"/>
-          <w:szCs w:val="28"/>
-        </w:rPr>
-      </w:pPr>
-      <w:r>
-        <w:rPr>
-          <w:sz w:val="28"/>
-          <w:szCs w:val="28"/>
-        </w:rPr>
-        <w:t>FROM ShelfMaster where ENTTIME &lt;='2021-12-31';</w:t>
-      </w:r>
-    </w:p>
-    <w:p>
-      <w:pPr>
-        <w:rPr>
-          <w:sz w:val="28"/>
-          <w:szCs w:val="28"/>
-        </w:rPr>
-      </w:pPr>
-    </w:p>
-    <w:p/>
-    <w:p/>
-    <w:p/>
-    <w:p/>
-    <w:p/>
+        <w:t>(</w:t>
+      </w:r>
+      <w:proofErr w:type="spellStart"/>
+      <w:r>
+        <w:rPr>
+          <w:b/>
+          <w:bCs/>
+          <w:sz w:val="28"/>
+          <w:szCs w:val="28"/>
+        </w:rPr>
+        <w:t>sql</w:t>
+      </w:r>
+      <w:proofErr w:type="spellEnd"/>
+      <w:r>
+        <w:rPr>
+          <w:b/>
+          <w:bCs/>
+          <w:sz w:val="28"/>
+          <w:szCs w:val="28"/>
+        </w:rPr>
+        <w:t>)</w:t>
+      </w:r>
+    </w:p>
+    <w:p>
+      <w:pPr>
+        <w:rPr>
+          <w:sz w:val="28"/>
+          <w:szCs w:val="28"/>
+        </w:rPr>
+      </w:pPr>
+      <w:r>
+        <w:rPr>
+          <w:sz w:val="28"/>
+          <w:szCs w:val="28"/>
+        </w:rPr>
+        <w:t xml:space="preserve">insert into </w:t>
+      </w:r>
+      <w:proofErr w:type="spellStart"/>
+      <w:r>
+        <w:rPr>
+          <w:sz w:val="28"/>
+          <w:szCs w:val="28"/>
+        </w:rPr>
+        <w:t>newsoft.ITM.Shelf</w:t>
+      </w:r>
+      <w:proofErr w:type="spellEnd"/>
+    </w:p>
+    <w:p>
+      <w:pPr>
+        <w:rPr>
+          <w:sz w:val="28"/>
+          <w:szCs w:val="28"/>
+        </w:rPr>
+      </w:pPr>
+      <w:proofErr w:type="gramStart"/>
+      <w:r>
+        <w:rPr>
+          <w:sz w:val="28"/>
+          <w:szCs w:val="28"/>
+        </w:rPr>
+        <w:t>SELECT  CAST</w:t>
+      </w:r>
+      <w:proofErr w:type="gramEnd"/>
+      <w:r>
+        <w:rPr>
+          <w:sz w:val="28"/>
+          <w:szCs w:val="28"/>
+        </w:rPr>
+        <w:t xml:space="preserve">(11010000+ROW_NUMBER () over( order by ENTTIME) as </w:t>
+      </w:r>
+      <w:proofErr w:type="spellStart"/>
+      <w:r>
+        <w:rPr>
+          <w:sz w:val="28"/>
+          <w:szCs w:val="28"/>
+        </w:rPr>
+        <w:t>bigint</w:t>
+      </w:r>
+      <w:proofErr w:type="spellEnd"/>
+      <w:r>
+        <w:rPr>
+          <w:sz w:val="28"/>
+          <w:szCs w:val="28"/>
+        </w:rPr>
+        <w:t>) ,</w:t>
+      </w:r>
+    </w:p>
+    <w:p>
+      <w:pPr>
+        <w:rPr>
+          <w:sz w:val="28"/>
+          <w:szCs w:val="28"/>
+        </w:rPr>
+      </w:pPr>
+      <w:proofErr w:type="gramStart"/>
+      <w:r>
+        <w:rPr>
+          <w:sz w:val="28"/>
+          <w:szCs w:val="28"/>
+        </w:rPr>
+        <w:t>ShelfNo,ShelfName</w:t>
+      </w:r>
+      <w:proofErr w:type="gramEnd"/>
+      <w:r>
+        <w:rPr>
+          <w:sz w:val="28"/>
+          <w:szCs w:val="28"/>
+        </w:rPr>
+        <w:t>,11010001,'2018-11-14',11010001,'2018-11-14',1,101,11010001,1</w:t>
+      </w:r>
+    </w:p>
+    <w:p>
+      <w:pPr>
+        <w:rPr>
+          <w:sz w:val="28"/>
+          <w:szCs w:val="28"/>
+        </w:rPr>
+      </w:pPr>
+      <w:r>
+        <w:rPr>
+          <w:sz w:val="28"/>
+          <w:szCs w:val="28"/>
+        </w:rPr>
+        <w:t xml:space="preserve">FROM </w:t>
+      </w:r>
+      <w:proofErr w:type="spellStart"/>
+      <w:r>
+        <w:rPr>
+          <w:sz w:val="28"/>
+          <w:szCs w:val="28"/>
+        </w:rPr>
+        <w:t>ShelfMaster</w:t>
+      </w:r>
+      <w:proofErr w:type="spellEnd"/>
+      <w:r>
+        <w:rPr>
+          <w:sz w:val="28"/>
+          <w:szCs w:val="28"/>
+        </w:rPr>
+        <w:t xml:space="preserve"> where ENTTIME &lt;='2021-12-31</w:t>
+      </w:r>
+      <w:proofErr w:type="gramStart"/>
+      <w:r>
+        <w:rPr>
+          <w:sz w:val="28"/>
+          <w:szCs w:val="28"/>
+        </w:rPr>
+        <w:t>';</w:t>
+      </w:r>
+      <w:proofErr w:type="gramEnd"/>
+    </w:p>
     <w:p/>
     <w:p>
       <w:pPr>
@@ -428,7 +568,6 @@
     </w:p>
     <w:p>
       <w:pPr>
-        <w:spacing w:after="0"/>
         <w:rPr>
           <w:sz w:val="28"/>
           <w:szCs w:val="28"/>
@@ -441,19 +580,20 @@
         </w:rPr>
         <w:t xml:space="preserve">create View </w:t>
       </w:r>
-      <w:r>
-        <w:rPr>
-          <w:b/>
-          <w:color w:val="2E74B5" w:themeColor="accent1" w:themeShade="BF"/>
-          <w:sz w:val="28"/>
-          <w:szCs w:val="28"/>
-        </w:rPr>
-        <w:t>itm.VLanguage</w:t>
-      </w:r>
-    </w:p>
-    <w:p>
-      <w:pPr>
-        <w:spacing w:after="0"/>
+      <w:proofErr w:type="spellStart"/>
+      <w:proofErr w:type="gramStart"/>
+      <w:r>
+        <w:rPr>
+          <w:sz w:val="28"/>
+          <w:szCs w:val="28"/>
+        </w:rPr>
+        <w:t>itm.VSubject</w:t>
+      </w:r>
+      <w:proofErr w:type="spellEnd"/>
+      <w:proofErr w:type="gramEnd"/>
+    </w:p>
+    <w:p>
+      <w:pPr>
         <w:rPr>
           <w:sz w:val="28"/>
           <w:szCs w:val="28"/>
@@ -469,7 +609,82 @@
     </w:p>
     <w:p>
       <w:pPr>
-        <w:spacing w:after="0"/>
+        <w:rPr>
+          <w:sz w:val="28"/>
+          <w:szCs w:val="28"/>
+        </w:rPr>
+      </w:pPr>
+      <w:r>
+        <w:rPr>
+          <w:sz w:val="28"/>
+          <w:szCs w:val="28"/>
+        </w:rPr>
+        <w:t>select t</w:t>
+      </w:r>
+      <w:proofErr w:type="gramStart"/>
+      <w:r>
+        <w:rPr>
+          <w:sz w:val="28"/>
+          <w:szCs w:val="28"/>
+        </w:rPr>
+        <w:t>1.SubjectId</w:t>
+      </w:r>
+      <w:proofErr w:type="gramEnd"/>
+      <w:r>
+        <w:rPr>
+          <w:sz w:val="28"/>
+          <w:szCs w:val="28"/>
+        </w:rPr>
+        <w:t xml:space="preserve"> as[Subject Id],t1.Subject_Code as [Subject</w:t>
+      </w:r>
+      <w:r>
+        <w:rPr>
+          <w:sz w:val="28"/>
+          <w:szCs w:val="28"/>
+        </w:rPr>
+        <w:t xml:space="preserve"> </w:t>
+      </w:r>
+      <w:r>
+        <w:rPr>
+          <w:sz w:val="28"/>
+          <w:szCs w:val="28"/>
+        </w:rPr>
+        <w:t>Code],t1.Subject_Name as[Subject Name],Username_1.user_name as[Created By],</w:t>
+      </w:r>
+    </w:p>
+    <w:p>
+      <w:pPr>
+        <w:rPr>
+          <w:sz w:val="28"/>
+          <w:szCs w:val="28"/>
+        </w:rPr>
+      </w:pPr>
+      <w:r>
+        <w:rPr>
+          <w:sz w:val="28"/>
+          <w:szCs w:val="28"/>
+        </w:rPr>
+        <w:t>t</w:t>
+      </w:r>
+      <w:proofErr w:type="gramStart"/>
+      <w:r>
+        <w:rPr>
+          <w:sz w:val="28"/>
+          <w:szCs w:val="28"/>
+        </w:rPr>
+        <w:t>1.Created</w:t>
+      </w:r>
+      <w:proofErr w:type="gramEnd"/>
+      <w:r>
+        <w:rPr>
+          <w:sz w:val="28"/>
+          <w:szCs w:val="28"/>
+        </w:rPr>
+        <w:t>_date as [Created Date],username_2.user_name as [Last Modified By],t1.Last_modified_date as [Last Modified Date],</w:t>
+      </w:r>
+    </w:p>
+    <w:p>
+      <w:pPr>
         <w:rPr>
           <w:sz w:val="28"/>
           <w:szCs w:val="28"/>
@@ -481,140 +696,302 @@
           <w:szCs w:val="28"/>
         </w:rPr>
         <w:lastRenderedPageBreak/>
-        <w:t>select t1.Language_Id as[Language Id],t1.Lang_Code as [Language Code],t1.Lang_Name as[Language Name],Username_1.user_name as[Created By],</w:t>
-      </w:r>
-    </w:p>
-    <w:p>
-      <w:pPr>
-        <w:spacing w:after="0"/>
-        <w:rPr>
-          <w:sz w:val="28"/>
-          <w:szCs w:val="28"/>
-        </w:rPr>
-      </w:pPr>
-      <w:r>
-        <w:rPr>
-          <w:sz w:val="28"/>
-          <w:szCs w:val="28"/>
-        </w:rPr>
-        <w:t>t1.Created_date as [Created Date],username_2.user_name as [Last Modified By],t1.Last_modified_date as [Last Modified Date],</w:t>
-      </w:r>
-    </w:p>
-    <w:p>
-      <w:pPr>
-        <w:spacing w:after="0"/>
-        <w:rPr>
-          <w:sz w:val="28"/>
-          <w:szCs w:val="28"/>
-        </w:rPr>
-      </w:pPr>
-      <w:r>
-        <w:rPr>
-          <w:sz w:val="28"/>
-          <w:szCs w:val="28"/>
-        </w:rPr>
-        <w:t>b1.BranchName as [Branch Name],c1.Comp_Name as [Company Name],c2.CounterName as [Counter Name] from ITM.Book_language as t1</w:t>
-      </w:r>
-    </w:p>
-    <w:p>
-      <w:pPr>
-        <w:spacing w:after="0"/>
-        <w:rPr>
-          <w:sz w:val="28"/>
-          <w:szCs w:val="28"/>
-        </w:rPr>
-      </w:pPr>
-      <w:r>
-        <w:rPr>
-          <w:sz w:val="28"/>
-          <w:szCs w:val="28"/>
-        </w:rPr>
-        <w:t>inner join SYST.username as Username_1 on t1.Created_by=Username_1.user_id</w:t>
-      </w:r>
-    </w:p>
-    <w:p>
-      <w:pPr>
-        <w:spacing w:after="0"/>
-        <w:rPr>
-          <w:sz w:val="28"/>
-          <w:szCs w:val="28"/>
-        </w:rPr>
-      </w:pPr>
-      <w:r>
-        <w:rPr>
-          <w:sz w:val="28"/>
-          <w:szCs w:val="28"/>
-        </w:rPr>
-        <w:t>inner join SYST.Username as username_2 on t1.Last_modified_by=username_2.user_id</w:t>
-      </w:r>
-    </w:p>
-    <w:p>
-      <w:pPr>
-        <w:spacing w:after="0"/>
-        <w:rPr>
-          <w:sz w:val="28"/>
-          <w:szCs w:val="28"/>
-        </w:rPr>
-      </w:pPr>
-      <w:r>
-        <w:rPr>
-          <w:sz w:val="28"/>
-          <w:szCs w:val="28"/>
-        </w:rPr>
-        <w:t>inner join SYST.BranchMaster as b1 on t1.Branch_id=b1.BranchId</w:t>
-      </w:r>
-    </w:p>
-    <w:p>
-      <w:pPr>
-        <w:spacing w:after="0"/>
-        <w:rPr>
-          <w:sz w:val="28"/>
-          <w:szCs w:val="28"/>
-        </w:rPr>
-      </w:pPr>
-      <w:r>
-        <w:rPr>
-          <w:sz w:val="28"/>
-          <w:szCs w:val="28"/>
-        </w:rPr>
-        <w:t>inner join SYST.CompanyMaster as c1 on t1.Company_id=c1.Comp_id</w:t>
-      </w:r>
-    </w:p>
-    <w:p>
-      <w:pPr>
-        <w:spacing w:after="0"/>
-        <w:rPr>
-          <w:sz w:val="28"/>
-          <w:szCs w:val="28"/>
-        </w:rPr>
-      </w:pPr>
-      <w:r>
-        <w:rPr>
-          <w:sz w:val="28"/>
-          <w:szCs w:val="28"/>
-        </w:rPr>
-        <w:t>inner join SYST.CounterMaster as c2 on t1.Counter_id=c2.CounterId</w:t>
-      </w:r>
-    </w:p>
-    <w:p>
-      <w:pPr>
-        <w:rPr>
-          <w:sz w:val="28"/>
-          <w:szCs w:val="28"/>
-        </w:rPr>
-      </w:pPr>
-    </w:p>
-    <w:p>
-      <w:pPr>
-        <w:rPr>
-          <w:sz w:val="28"/>
-          <w:szCs w:val="28"/>
-        </w:rPr>
-      </w:pPr>
-    </w:p>
-    <w:p>
-      <w:pPr>
-        <w:spacing w:after="0"/>
+        <w:t>b</w:t>
+      </w:r>
+      <w:proofErr w:type="gramStart"/>
+      <w:r>
+        <w:rPr>
+          <w:sz w:val="28"/>
+          <w:szCs w:val="28"/>
+        </w:rPr>
+        <w:t>1.BranchName</w:t>
+      </w:r>
+      <w:proofErr w:type="gramEnd"/>
+      <w:r>
+        <w:rPr>
+          <w:sz w:val="28"/>
+          <w:szCs w:val="28"/>
+        </w:rPr>
+        <w:t xml:space="preserve"> as [Branch Name],c1.Comp_Name as [Company Name],c2.CounterName as [Counter Name] from </w:t>
+      </w:r>
+      <w:proofErr w:type="spellStart"/>
+      <w:r>
+        <w:rPr>
+          <w:sz w:val="28"/>
+          <w:szCs w:val="28"/>
+        </w:rPr>
+        <w:t>ITM.Book_subject</w:t>
+      </w:r>
+      <w:proofErr w:type="spellEnd"/>
+      <w:r>
+        <w:rPr>
+          <w:sz w:val="28"/>
+          <w:szCs w:val="28"/>
+        </w:rPr>
+        <w:t xml:space="preserve"> as t1</w:t>
+      </w:r>
+    </w:p>
+    <w:p>
+      <w:pPr>
+        <w:rPr>
+          <w:sz w:val="28"/>
+          <w:szCs w:val="28"/>
+        </w:rPr>
+      </w:pPr>
+      <w:r>
+        <w:rPr>
+          <w:sz w:val="28"/>
+          <w:szCs w:val="28"/>
+        </w:rPr>
+        <w:t xml:space="preserve">inner join </w:t>
+      </w:r>
+      <w:proofErr w:type="spellStart"/>
+      <w:r>
+        <w:rPr>
+          <w:sz w:val="28"/>
+          <w:szCs w:val="28"/>
+        </w:rPr>
+        <w:t>SYST.username</w:t>
+      </w:r>
+      <w:proofErr w:type="spellEnd"/>
+      <w:r>
+        <w:rPr>
+          <w:sz w:val="28"/>
+          <w:szCs w:val="28"/>
+        </w:rPr>
+        <w:t xml:space="preserve"> as Username_1 on t</w:t>
+      </w:r>
+      <w:proofErr w:type="gramStart"/>
+      <w:r>
+        <w:rPr>
+          <w:sz w:val="28"/>
+          <w:szCs w:val="28"/>
+        </w:rPr>
+        <w:t>1.Created</w:t>
+      </w:r>
+      <w:proofErr w:type="gramEnd"/>
+      <w:r>
+        <w:rPr>
+          <w:sz w:val="28"/>
+          <w:szCs w:val="28"/>
+        </w:rPr>
+        <w:t>_by=Username_1.user_id</w:t>
+      </w:r>
+    </w:p>
+    <w:p>
+      <w:pPr>
+        <w:rPr>
+          <w:sz w:val="28"/>
+          <w:szCs w:val="28"/>
+        </w:rPr>
+      </w:pPr>
+      <w:r>
+        <w:rPr>
+          <w:sz w:val="28"/>
+          <w:szCs w:val="28"/>
+        </w:rPr>
+        <w:t xml:space="preserve">inner join </w:t>
+      </w:r>
+      <w:proofErr w:type="spellStart"/>
+      <w:r>
+        <w:rPr>
+          <w:sz w:val="28"/>
+          <w:szCs w:val="28"/>
+        </w:rPr>
+        <w:t>SYST.Username</w:t>
+      </w:r>
+      <w:proofErr w:type="spellEnd"/>
+      <w:r>
+        <w:rPr>
+          <w:sz w:val="28"/>
+          <w:szCs w:val="28"/>
+        </w:rPr>
+        <w:t xml:space="preserve"> as username_2 on t</w:t>
+      </w:r>
+      <w:proofErr w:type="gramStart"/>
+      <w:r>
+        <w:rPr>
+          <w:sz w:val="28"/>
+          <w:szCs w:val="28"/>
+        </w:rPr>
+        <w:t>1.Last</w:t>
+      </w:r>
+      <w:proofErr w:type="gramEnd"/>
+      <w:r>
+        <w:rPr>
+          <w:sz w:val="28"/>
+          <w:szCs w:val="28"/>
+        </w:rPr>
+        <w:t>_modified_by=username_2.user_id</w:t>
+      </w:r>
+    </w:p>
+    <w:p>
+      <w:pPr>
+        <w:rPr>
+          <w:sz w:val="28"/>
+          <w:szCs w:val="28"/>
+        </w:rPr>
+      </w:pPr>
+      <w:r>
+        <w:rPr>
+          <w:sz w:val="28"/>
+          <w:szCs w:val="28"/>
+        </w:rPr>
+        <w:t xml:space="preserve">inner join </w:t>
+      </w:r>
+      <w:proofErr w:type="spellStart"/>
+      <w:r>
+        <w:rPr>
+          <w:sz w:val="28"/>
+          <w:szCs w:val="28"/>
+        </w:rPr>
+        <w:t>SYST.BranchMaster</w:t>
+      </w:r>
+      <w:proofErr w:type="spellEnd"/>
+      <w:r>
+        <w:rPr>
+          <w:sz w:val="28"/>
+          <w:szCs w:val="28"/>
+        </w:rPr>
+        <w:t xml:space="preserve"> as b1 on t</w:t>
+      </w:r>
+      <w:proofErr w:type="gramStart"/>
+      <w:r>
+        <w:rPr>
+          <w:sz w:val="28"/>
+          <w:szCs w:val="28"/>
+        </w:rPr>
+        <w:t>1.Branch</w:t>
+      </w:r>
+      <w:proofErr w:type="gramEnd"/>
+      <w:r>
+        <w:rPr>
+          <w:sz w:val="28"/>
+          <w:szCs w:val="28"/>
+        </w:rPr>
+        <w:t>_id=b1.BranchId</w:t>
+      </w:r>
+    </w:p>
+    <w:p>
+      <w:pPr>
+        <w:rPr>
+          <w:sz w:val="28"/>
+          <w:szCs w:val="28"/>
+        </w:rPr>
+      </w:pPr>
+      <w:r>
+        <w:rPr>
+          <w:sz w:val="28"/>
+          <w:szCs w:val="28"/>
+        </w:rPr>
+        <w:t xml:space="preserve">inner join </w:t>
+      </w:r>
+      <w:proofErr w:type="spellStart"/>
+      <w:r>
+        <w:rPr>
+          <w:sz w:val="28"/>
+          <w:szCs w:val="28"/>
+        </w:rPr>
+        <w:t>SYST.CompanyMaster</w:t>
+      </w:r>
+      <w:proofErr w:type="spellEnd"/>
+      <w:r>
+        <w:rPr>
+          <w:sz w:val="28"/>
+          <w:szCs w:val="28"/>
+        </w:rPr>
+        <w:t xml:space="preserve"> as c1 on t</w:t>
+      </w:r>
+      <w:proofErr w:type="gramStart"/>
+      <w:r>
+        <w:rPr>
+          <w:sz w:val="28"/>
+          <w:szCs w:val="28"/>
+        </w:rPr>
+        <w:t>1.Company</w:t>
+      </w:r>
+      <w:proofErr w:type="gramEnd"/>
+      <w:r>
+        <w:rPr>
+          <w:sz w:val="28"/>
+          <w:szCs w:val="28"/>
+        </w:rPr>
+        <w:t>_id=c1.Comp_id</w:t>
+      </w:r>
+    </w:p>
+    <w:p>
+      <w:pPr>
+        <w:rPr>
+          <w:sz w:val="28"/>
+          <w:szCs w:val="28"/>
+        </w:rPr>
+      </w:pPr>
+      <w:r>
+        <w:rPr>
+          <w:sz w:val="28"/>
+          <w:szCs w:val="28"/>
+        </w:rPr>
+        <w:t xml:space="preserve">inner join </w:t>
+      </w:r>
+      <w:proofErr w:type="spellStart"/>
+      <w:r>
+        <w:rPr>
+          <w:sz w:val="28"/>
+          <w:szCs w:val="28"/>
+        </w:rPr>
+        <w:t>SYST.CounterMaster</w:t>
+      </w:r>
+      <w:proofErr w:type="spellEnd"/>
+      <w:r>
+        <w:rPr>
+          <w:sz w:val="28"/>
+          <w:szCs w:val="28"/>
+        </w:rPr>
+        <w:t xml:space="preserve"> as c2 on t</w:t>
+      </w:r>
+      <w:proofErr w:type="gramStart"/>
+      <w:r>
+        <w:rPr>
+          <w:sz w:val="28"/>
+          <w:szCs w:val="28"/>
+        </w:rPr>
+        <w:t>1.Counter</w:t>
+      </w:r>
+      <w:proofErr w:type="gramEnd"/>
+      <w:r>
+        <w:rPr>
+          <w:sz w:val="28"/>
+          <w:szCs w:val="28"/>
+        </w:rPr>
+        <w:t>_id=c2.CounterId</w:t>
+      </w:r>
+    </w:p>
+    <w:p>
+      <w:pPr>
+        <w:rPr>
+          <w:sz w:val="28"/>
+          <w:szCs w:val="28"/>
+        </w:rPr>
+      </w:pPr>
+    </w:p>
+    <w:p>
+      <w:pPr>
+        <w:rPr>
+          <w:sz w:val="28"/>
+          <w:szCs w:val="28"/>
+        </w:rPr>
+      </w:pPr>
+    </w:p>
+    <w:p>
+      <w:pPr>
+        <w:rPr>
+          <w:sz w:val="28"/>
+          <w:szCs w:val="28"/>
+        </w:rPr>
+      </w:pPr>
+    </w:p>
+    <w:p>
+      <w:pPr>
         <w:rPr>
           <w:sz w:val="28"/>
           <w:szCs w:val="28"/>
@@ -627,18 +1004,20 @@
         </w:rPr>
         <w:t xml:space="preserve">create View </w:t>
       </w:r>
-      <w:r>
-        <w:rPr>
-          <w:color w:val="2E74B5" w:themeColor="accent1" w:themeShade="BF"/>
-          <w:sz w:val="28"/>
-          <w:szCs w:val="28"/>
-        </w:rPr>
-        <w:t>itm.VTransaction</w:t>
-      </w:r>
-    </w:p>
-    <w:p>
-      <w:pPr>
-        <w:spacing w:after="0"/>
+      <w:proofErr w:type="spellStart"/>
+      <w:proofErr w:type="gramStart"/>
+      <w:r>
+        <w:rPr>
+          <w:sz w:val="28"/>
+          <w:szCs w:val="28"/>
+        </w:rPr>
+        <w:t>itm.VShelf</w:t>
+      </w:r>
+      <w:proofErr w:type="spellEnd"/>
+      <w:proofErr w:type="gramEnd"/>
+    </w:p>
+    <w:p>
+      <w:pPr>
         <w:rPr>
           <w:sz w:val="28"/>
           <w:szCs w:val="28"/>
@@ -654,129 +1033,379 @@
     </w:p>
     <w:p>
       <w:pPr>
-        <w:spacing w:after="0"/>
-        <w:rPr>
-          <w:sz w:val="28"/>
-          <w:szCs w:val="28"/>
-        </w:rPr>
-      </w:pPr>
-      <w:r>
-        <w:rPr>
-          <w:sz w:val="28"/>
-          <w:szCs w:val="28"/>
-        </w:rPr>
-        <w:t>select t1.TranBookId as[Transaction Id],t1.TranBook_Code as [Transaction Code],t1.TranBook_Name as[Transaction Name],Username_1.user_name as[Created By],</w:t>
-      </w:r>
-    </w:p>
-    <w:p>
-      <w:pPr>
-        <w:spacing w:after="0"/>
-        <w:rPr>
-          <w:sz w:val="28"/>
-          <w:szCs w:val="28"/>
-        </w:rPr>
-      </w:pPr>
-      <w:r>
-        <w:rPr>
-          <w:sz w:val="28"/>
-          <w:szCs w:val="28"/>
-        </w:rPr>
-        <w:t>t1.Created_date as [Created Date],username_2.user_name as [Last Modified By],t1.Last_modified_date as [Last Modified Date],</w:t>
-      </w:r>
-    </w:p>
-    <w:p>
-      <w:pPr>
-        <w:spacing w:after="0"/>
-        <w:rPr>
-          <w:sz w:val="28"/>
-          <w:szCs w:val="28"/>
-        </w:rPr>
-      </w:pPr>
-      <w:r>
-        <w:rPr>
-          <w:sz w:val="28"/>
-          <w:szCs w:val="28"/>
-        </w:rPr>
-        <w:t>b1.BranchName as [Branch Name],c1.Comp_Name as [Company Name],c2.CounterName as [Counter Name] from ITM.Transaction_Type as t1</w:t>
-      </w:r>
-    </w:p>
-    <w:p>
-      <w:pPr>
-        <w:spacing w:after="0"/>
-        <w:rPr>
-          <w:sz w:val="28"/>
-          <w:szCs w:val="28"/>
-        </w:rPr>
-      </w:pPr>
-      <w:r>
-        <w:rPr>
-          <w:sz w:val="28"/>
-          <w:szCs w:val="28"/>
-        </w:rPr>
-        <w:t>inner join SYST.username as Username_1 on t1.Created_by=Username_1.user_id</w:t>
-      </w:r>
-    </w:p>
-    <w:p>
-      <w:pPr>
-        <w:spacing w:after="0"/>
-        <w:rPr>
-          <w:sz w:val="28"/>
-          <w:szCs w:val="28"/>
-        </w:rPr>
-      </w:pPr>
-      <w:r>
-        <w:rPr>
-          <w:sz w:val="28"/>
-          <w:szCs w:val="28"/>
-        </w:rPr>
-        <w:t>inner join SYST.Username as username_2 on t1.Last_modified_by=username_2.user_id</w:t>
-      </w:r>
-    </w:p>
-    <w:p>
-      <w:pPr>
-        <w:spacing w:after="0"/>
-        <w:rPr>
-          <w:sz w:val="28"/>
-          <w:szCs w:val="28"/>
-        </w:rPr>
-      </w:pPr>
-      <w:r>
-        <w:rPr>
-          <w:sz w:val="28"/>
-          <w:szCs w:val="28"/>
-        </w:rPr>
-        <w:t>inner join SYST.BranchMaster as b1 on t1.Branch_id=b1.BranchId</w:t>
-      </w:r>
-    </w:p>
-    <w:p>
-      <w:pPr>
-        <w:rPr>
-          <w:sz w:val="28"/>
-          <w:szCs w:val="28"/>
-        </w:rPr>
-      </w:pPr>
-      <w:r>
-        <w:rPr>
-          <w:sz w:val="28"/>
-          <w:szCs w:val="28"/>
-        </w:rPr>
-        <w:t>inner join SYST.CompanyMaster as c1 on t1.Company_id=c1.Comp_id</w:t>
-      </w:r>
-    </w:p>
-    <w:p>
-      <w:pPr>
-        <w:rPr>
-          <w:sz w:val="28"/>
-          <w:szCs w:val="28"/>
-        </w:rPr>
-      </w:pPr>
-      <w:r>
-        <w:rPr>
-          <w:sz w:val="28"/>
-          <w:szCs w:val="28"/>
-        </w:rPr>
-        <w:t>inner join SYST.CounterMaster as c2 on t1.Counter_id=c2.CounterId</w:t>
-      </w:r>
+        <w:rPr>
+          <w:sz w:val="28"/>
+          <w:szCs w:val="28"/>
+        </w:rPr>
+      </w:pPr>
+      <w:r>
+        <w:rPr>
+          <w:sz w:val="28"/>
+          <w:szCs w:val="28"/>
+        </w:rPr>
+        <w:t>select t</w:t>
+      </w:r>
+      <w:proofErr w:type="gramStart"/>
+      <w:r>
+        <w:rPr>
+          <w:sz w:val="28"/>
+          <w:szCs w:val="28"/>
+        </w:rPr>
+        <w:t>1.ShelfId</w:t>
+      </w:r>
+      <w:proofErr w:type="gramEnd"/>
+      <w:r>
+        <w:rPr>
+          <w:sz w:val="28"/>
+          <w:szCs w:val="28"/>
+        </w:rPr>
+        <w:t xml:space="preserve"> as[Shelf Id],t1.Shelf_Code as [Shelf Code],t1.Shelf_Name as[Shelf Name],Username_1.user_name as[Created By],</w:t>
+      </w:r>
+    </w:p>
+    <w:p>
+      <w:pPr>
+        <w:rPr>
+          <w:sz w:val="28"/>
+          <w:szCs w:val="28"/>
+        </w:rPr>
+      </w:pPr>
+      <w:r>
+        <w:rPr>
+          <w:sz w:val="28"/>
+          <w:szCs w:val="28"/>
+        </w:rPr>
+        <w:t>t</w:t>
+      </w:r>
+      <w:proofErr w:type="gramStart"/>
+      <w:r>
+        <w:rPr>
+          <w:sz w:val="28"/>
+          <w:szCs w:val="28"/>
+        </w:rPr>
+        <w:t>1.Created</w:t>
+      </w:r>
+      <w:proofErr w:type="gramEnd"/>
+      <w:r>
+        <w:rPr>
+          <w:sz w:val="28"/>
+          <w:szCs w:val="28"/>
+        </w:rPr>
+        <w:t>_date as [Created Date],username_2.user_name as [Last Modified By],t1.Last_modified_date as [Last Modified Date],</w:t>
+      </w:r>
+    </w:p>
+    <w:p>
+      <w:pPr>
+        <w:rPr>
+          <w:sz w:val="28"/>
+          <w:szCs w:val="28"/>
+        </w:rPr>
+      </w:pPr>
+      <w:r>
+        <w:rPr>
+          <w:sz w:val="28"/>
+          <w:szCs w:val="28"/>
+        </w:rPr>
+        <w:t>b</w:t>
+      </w:r>
+      <w:proofErr w:type="gramStart"/>
+      <w:r>
+        <w:rPr>
+          <w:sz w:val="28"/>
+          <w:szCs w:val="28"/>
+        </w:rPr>
+        <w:t>1.BranchName</w:t>
+      </w:r>
+      <w:proofErr w:type="gramEnd"/>
+      <w:r>
+        <w:rPr>
+          <w:sz w:val="28"/>
+          <w:szCs w:val="28"/>
+        </w:rPr>
+        <w:t xml:space="preserve"> as [Branch Name],c1.Comp_Name as [Company Name],c2.CounterName as [Counter Name] from </w:t>
+      </w:r>
+      <w:proofErr w:type="spellStart"/>
+      <w:r>
+        <w:rPr>
+          <w:sz w:val="28"/>
+          <w:szCs w:val="28"/>
+        </w:rPr>
+        <w:t>ITM.Shelf</w:t>
+      </w:r>
+      <w:proofErr w:type="spellEnd"/>
+      <w:r>
+        <w:rPr>
+          <w:sz w:val="28"/>
+          <w:szCs w:val="28"/>
+        </w:rPr>
+        <w:t xml:space="preserve"> as t1</w:t>
+      </w:r>
+    </w:p>
+    <w:p>
+      <w:pPr>
+        <w:rPr>
+          <w:sz w:val="28"/>
+          <w:szCs w:val="28"/>
+        </w:rPr>
+      </w:pPr>
+      <w:r>
+        <w:rPr>
+          <w:sz w:val="28"/>
+          <w:szCs w:val="28"/>
+        </w:rPr>
+        <w:t xml:space="preserve">inner join </w:t>
+      </w:r>
+      <w:proofErr w:type="spellStart"/>
+      <w:r>
+        <w:rPr>
+          <w:sz w:val="28"/>
+          <w:szCs w:val="28"/>
+        </w:rPr>
+        <w:t>SYST.username</w:t>
+      </w:r>
+      <w:proofErr w:type="spellEnd"/>
+      <w:r>
+        <w:rPr>
+          <w:sz w:val="28"/>
+          <w:szCs w:val="28"/>
+        </w:rPr>
+        <w:t xml:space="preserve"> as Username_1 on t</w:t>
+      </w:r>
+      <w:proofErr w:type="gramStart"/>
+      <w:r>
+        <w:rPr>
+          <w:sz w:val="28"/>
+          <w:szCs w:val="28"/>
+        </w:rPr>
+        <w:t>1.Created</w:t>
+      </w:r>
+      <w:proofErr w:type="gramEnd"/>
+      <w:r>
+        <w:rPr>
+          <w:sz w:val="28"/>
+          <w:szCs w:val="28"/>
+        </w:rPr>
+        <w:t>_by=Username_1.user_id</w:t>
+      </w:r>
+    </w:p>
+    <w:p>
+      <w:pPr>
+        <w:rPr>
+          <w:sz w:val="28"/>
+          <w:szCs w:val="28"/>
+        </w:rPr>
+      </w:pPr>
+      <w:r>
+        <w:rPr>
+          <w:sz w:val="28"/>
+          <w:szCs w:val="28"/>
+        </w:rPr>
+        <w:t xml:space="preserve">inner join </w:t>
+      </w:r>
+      <w:proofErr w:type="spellStart"/>
+      <w:r>
+        <w:rPr>
+          <w:sz w:val="28"/>
+          <w:szCs w:val="28"/>
+        </w:rPr>
+        <w:t>SYST.Username</w:t>
+      </w:r>
+      <w:proofErr w:type="spellEnd"/>
+      <w:r>
+        <w:rPr>
+          <w:sz w:val="28"/>
+          <w:szCs w:val="28"/>
+        </w:rPr>
+        <w:t xml:space="preserve"> as username_2 on t</w:t>
+      </w:r>
+      <w:proofErr w:type="gramStart"/>
+      <w:r>
+        <w:rPr>
+          <w:sz w:val="28"/>
+          <w:szCs w:val="28"/>
+        </w:rPr>
+        <w:t>1.Last</w:t>
+      </w:r>
+      <w:proofErr w:type="gramEnd"/>
+      <w:r>
+        <w:rPr>
+          <w:sz w:val="28"/>
+          <w:szCs w:val="28"/>
+        </w:rPr>
+        <w:t>_modified_by=username_2.user_id</w:t>
+      </w:r>
+    </w:p>
+    <w:p>
+      <w:pPr>
+        <w:rPr>
+          <w:sz w:val="28"/>
+          <w:szCs w:val="28"/>
+        </w:rPr>
+      </w:pPr>
+      <w:r>
+        <w:rPr>
+          <w:sz w:val="28"/>
+          <w:szCs w:val="28"/>
+        </w:rPr>
+        <w:t xml:space="preserve">inner join </w:t>
+      </w:r>
+      <w:proofErr w:type="spellStart"/>
+      <w:r>
+        <w:rPr>
+          <w:sz w:val="28"/>
+          <w:szCs w:val="28"/>
+        </w:rPr>
+        <w:t>SYST.BranchMaster</w:t>
+      </w:r>
+      <w:proofErr w:type="spellEnd"/>
+      <w:r>
+        <w:rPr>
+          <w:sz w:val="28"/>
+          <w:szCs w:val="28"/>
+        </w:rPr>
+        <w:t xml:space="preserve"> as b1 on t</w:t>
+      </w:r>
+      <w:proofErr w:type="gramStart"/>
+      <w:r>
+        <w:rPr>
+          <w:sz w:val="28"/>
+          <w:szCs w:val="28"/>
+        </w:rPr>
+        <w:t>1.Branch</w:t>
+      </w:r>
+      <w:proofErr w:type="gramEnd"/>
+      <w:r>
+        <w:rPr>
+          <w:sz w:val="28"/>
+          <w:szCs w:val="28"/>
+        </w:rPr>
+        <w:t>_id=b1.BranchId</w:t>
+      </w:r>
+    </w:p>
+    <w:p>
+      <w:pPr>
+        <w:rPr>
+          <w:sz w:val="28"/>
+          <w:szCs w:val="28"/>
+        </w:rPr>
+      </w:pPr>
+      <w:r>
+        <w:rPr>
+          <w:sz w:val="28"/>
+          <w:szCs w:val="28"/>
+        </w:rPr>
+        <w:t xml:space="preserve">inner join </w:t>
+      </w:r>
+      <w:proofErr w:type="spellStart"/>
+      <w:r>
+        <w:rPr>
+          <w:sz w:val="28"/>
+          <w:szCs w:val="28"/>
+        </w:rPr>
+        <w:t>SYST.CompanyMaster</w:t>
+      </w:r>
+      <w:proofErr w:type="spellEnd"/>
+      <w:r>
+        <w:rPr>
+          <w:sz w:val="28"/>
+          <w:szCs w:val="28"/>
+        </w:rPr>
+        <w:t xml:space="preserve"> as c1 on t</w:t>
+      </w:r>
+      <w:proofErr w:type="gramStart"/>
+      <w:r>
+        <w:rPr>
+          <w:sz w:val="28"/>
+          <w:szCs w:val="28"/>
+        </w:rPr>
+        <w:t>1.Company</w:t>
+      </w:r>
+      <w:proofErr w:type="gramEnd"/>
+      <w:r>
+        <w:rPr>
+          <w:sz w:val="28"/>
+          <w:szCs w:val="28"/>
+        </w:rPr>
+        <w:t>_id=c1.Comp_id</w:t>
+      </w:r>
+    </w:p>
+    <w:p>
+      <w:pPr>
+        <w:rPr>
+          <w:sz w:val="28"/>
+          <w:szCs w:val="28"/>
+        </w:rPr>
+      </w:pPr>
+      <w:r>
+        <w:rPr>
+          <w:sz w:val="28"/>
+          <w:szCs w:val="28"/>
+        </w:rPr>
+        <w:t xml:space="preserve">inner join </w:t>
+      </w:r>
+      <w:proofErr w:type="spellStart"/>
+      <w:r>
+        <w:rPr>
+          <w:sz w:val="28"/>
+          <w:szCs w:val="28"/>
+        </w:rPr>
+        <w:t>SYST.CounterMaster</w:t>
+      </w:r>
+      <w:proofErr w:type="spellEnd"/>
+      <w:r>
+        <w:rPr>
+          <w:sz w:val="28"/>
+          <w:szCs w:val="28"/>
+        </w:rPr>
+        <w:t xml:space="preserve"> as c2 on t</w:t>
+      </w:r>
+      <w:proofErr w:type="gramStart"/>
+      <w:r>
+        <w:rPr>
+          <w:sz w:val="28"/>
+          <w:szCs w:val="28"/>
+        </w:rPr>
+        <w:t>1.Counter</w:t>
+      </w:r>
+      <w:proofErr w:type="gramEnd"/>
+      <w:r>
+        <w:rPr>
+          <w:sz w:val="28"/>
+          <w:szCs w:val="28"/>
+        </w:rPr>
+        <w:t>_id=c2.CounterId</w:t>
+      </w:r>
+    </w:p>
+    <w:p>
+      <w:pPr>
+        <w:rPr>
+          <w:sz w:val="28"/>
+          <w:szCs w:val="28"/>
+        </w:rPr>
+      </w:pPr>
+    </w:p>
+    <w:p>
+      <w:pPr>
+        <w:rPr>
+          <w:sz w:val="28"/>
+          <w:szCs w:val="28"/>
+        </w:rPr>
+      </w:pPr>
+    </w:p>
+    <w:p>
+      <w:pPr>
+        <w:rPr>
+          <w:sz w:val="28"/>
+          <w:szCs w:val="28"/>
+        </w:rPr>
+      </w:pPr>
+    </w:p>
+    <w:p>
+      <w:pPr>
+        <w:rPr>
+          <w:sz w:val="28"/>
+          <w:szCs w:val="28"/>
+        </w:rPr>
+      </w:pPr>
     </w:p>
     <w:sectPr>
       <w:pgSz w:w="11906" w:h="16838"/>

</xml_diff>